<commit_message>
Changed state vector to column vector
</commit_message>
<xml_diff>
--- a/EKF-SLAM-Tutorial.docx
+++ b/EKF-SLAM-Tutorial.docx
@@ -97,10 +97,12 @@
         <w:t xml:space="preserve">Consider this example: you are walking down a hallway to get into your bedroom. The hallway has a bend in it, and your bedroom is on the right. If you start at the beginning of the hallway, close your eyes, and walk down the hallway and attempt to go into the bedroom, could you do it? Perhaps, but you probably would feel anxious doing so and likely bump into a doorframe or wall. This is because you have some idea how long each step you take is, but there is some error in that estimate. You usually get where </w:t>
       </w:r>
       <w:proofErr w:type="spellStart"/>
+      <w:proofErr w:type="gramStart"/>
       <w:r>
         <w:t>your</w:t>
       </w:r>
       <w:proofErr w:type="spellEnd"/>
+      <w:proofErr w:type="gramEnd"/>
       <w:r>
         <w:t xml:space="preserve"> going accurately by opening your eyes and using visual information to correct your motion. </w:t>
       </w:r>
@@ -129,21 +131,28 @@
         <w:t>To begin, we’ll develop a set of equation to describe a robot’s pose in 2D space. The term pose refers to the robot’s position (</w:t>
       </w:r>
       <w:proofErr w:type="spellStart"/>
+      <w:proofErr w:type="gramStart"/>
       <w:r>
         <w:t>x,y</w:t>
       </w:r>
       <w:proofErr w:type="spellEnd"/>
+      <w:proofErr w:type="gramEnd"/>
       <w:r>
         <w:t>) and orientation (theta).</w:t>
       </w:r>
       <w:r>
-        <w:t xml:space="preserve"> We’ll assume through some kind of </w:t>
+        <w:t xml:space="preserve"> We’ll assume through </w:t>
+      </w:r>
+      <w:proofErr w:type="gramStart"/>
+      <w:r>
+        <w:t xml:space="preserve">some kind of </w:t>
       </w:r>
       <w:proofErr w:type="spellStart"/>
       <w:r>
         <w:t>odometric</w:t>
       </w:r>
       <w:proofErr w:type="spellEnd"/>
+      <w:proofErr w:type="gramEnd"/>
       <w:r>
         <w:t xml:space="preserve"> sensor the robot is able to read its instantaneous velocities in the form of linear velocity and rotational velocity. Linear velocity is how quickly the robot is moving “forward” and rotational is how quickly it is “turning”. </w:t>
       </w:r>
@@ -153,10 +162,12 @@
         <w:t xml:space="preserve">To understand these items, we need to define a couple of reference frames. First, we have the global / world frame. This is the coordinate frame that represents the environment the robot operates within. The robot’s position in </w:t>
       </w:r>
       <w:proofErr w:type="spellStart"/>
+      <w:proofErr w:type="gramStart"/>
       <w:r>
         <w:t>x,y</w:t>
       </w:r>
       <w:proofErr w:type="spellEnd"/>
+      <w:proofErr w:type="gramEnd"/>
       <w:r>
         <w:t xml:space="preserve"> and orientation, theta, is described within these axes. We also have the robot’s local frame / base frame. This </w:t>
       </w:r>
@@ -301,7 +312,15 @@
     <w:p/>
     <w:p>
       <w:r>
-        <w:t>If we are reading linear and rotational velocities in the robot’s local frame, and we want to track the robot’s position within a global frame, we need to transform these velocities into the x, y and omega velocities within the global frame.</w:t>
+        <w:t xml:space="preserve">If we are reading linear and rotational velocities in the robot’s local frame, and we want to track the robot’s position within a global frame, we need to transform these velocities into the x, </w:t>
+      </w:r>
+      <w:proofErr w:type="gramStart"/>
+      <w:r>
+        <w:t>y</w:t>
+      </w:r>
+      <w:proofErr w:type="gramEnd"/>
+      <w:r>
+        <w:t xml:space="preserve"> and omega velocities within the global frame.</w:t>
       </w:r>
       <w:r>
         <w:t xml:space="preserve"> </w:t>
@@ -557,7 +576,19 @@
       </w:r>
       <w:proofErr w:type="spellStart"/>
       <w:r>
-        <w:t>vxg</w:t>
+        <w:rPr>
+          <w:i/>
+          <w:iCs/>
+        </w:rPr>
+        <w:t>v</w:t>
+      </w:r>
+      <w:r>
+        <w:rPr>
+          <w:i/>
+          <w:iCs/>
+          <w:vertAlign w:val="subscript"/>
+        </w:rPr>
+        <w:t>xg</w:t>
       </w:r>
       <w:proofErr w:type="spellEnd"/>
       <w:r>
@@ -565,15 +596,59 @@
       </w:r>
       <w:proofErr w:type="spellStart"/>
       <w:r>
-        <w:t>vyg</w:t>
+        <w:rPr>
+          <w:i/>
+          <w:iCs/>
+        </w:rPr>
+        <w:t>v</w:t>
+      </w:r>
+      <w:r>
+        <w:rPr>
+          <w:i/>
+          <w:iCs/>
+          <w:vertAlign w:val="subscript"/>
+        </w:rPr>
+        <w:t>yg</w:t>
       </w:r>
       <w:proofErr w:type="spellEnd"/>
       <w:r>
-        <w:t xml:space="preserve"> is the robot’s velocities along the x and y axes, respectively, </w:t>
+        <w:t xml:space="preserve"> is the robot’s velocities along the </w:t>
+      </w:r>
+      <w:r>
+        <w:rPr>
+          <w:i/>
+          <w:iCs/>
+        </w:rPr>
+        <w:t>x</w:t>
+      </w:r>
+      <w:r>
+        <w:t xml:space="preserve"> and </w:t>
+      </w:r>
+      <w:r>
+        <w:rPr>
+          <w:i/>
+          <w:iCs/>
+        </w:rPr>
+        <w:t>y</w:t>
+      </w:r>
+      <w:r>
+        <w:t xml:space="preserve"> axes, respectively, </w:t>
       </w:r>
       <w:proofErr w:type="spellStart"/>
       <w:r>
-        <w:t>vxl</w:t>
+        <w:rPr>
+          <w:i/>
+          <w:iCs/>
+        </w:rPr>
+        <w:t>v</w:t>
+      </w:r>
+      <w:r>
+        <w:rPr>
+          <w:i/>
+          <w:iCs/>
+          <w:vertAlign w:val="subscript"/>
+        </w:rPr>
+        <w:t>xl</w:t>
       </w:r>
       <w:proofErr w:type="spellEnd"/>
       <w:r>
@@ -582,9 +657,11 @@
       <w:r>
         <w:t xml:space="preserve">We then update the robot’s global pose by multiplying these velocities by the </w:t>
       </w:r>
+      <w:proofErr w:type="gramStart"/>
       <w:r>
         <w:t>period of time</w:t>
       </w:r>
+      <w:proofErr w:type="gramEnd"/>
       <w:r>
         <w:t xml:space="preserve"> over which they were measured.</w:t>
       </w:r>
@@ -918,7 +995,15 @@
       </w:r>
       <w:proofErr w:type="spellEnd"/>
       <w:r>
-        <w:t xml:space="preserve"> is the robot’s x and y position in the global frame, respectively, delta t is the period of time over which the velocities where measured, and omega is the robot’s rotational velocity.</w:t>
+        <w:t xml:space="preserve"> is the robot’s x and y position in the global frame, respectively, delta t is the </w:t>
+      </w:r>
+      <w:proofErr w:type="gramStart"/>
+      <w:r>
+        <w:t>period of time</w:t>
+      </w:r>
+      <w:proofErr w:type="gramEnd"/>
+      <w:r>
+        <w:t xml:space="preserve"> over which the velocities where measured, and omega is the robot’s rotational velocity.</w:t>
       </w:r>
     </w:p>
     <w:p>
@@ -937,6 +1022,9 @@
       </w:r>
     </w:p>
     <w:p>
+      <w:pPr>
+        <w:pStyle w:val="Heading2"/>
+      </w:pPr>
       <w:r>
         <w:t>Example:</w:t>
       </w:r>
@@ -1116,6 +1204,7 @@
         <w:t xml:space="preserve">We can compute the next </w:t>
       </w:r>
       <w:proofErr w:type="spellStart"/>
+      <w:proofErr w:type="gramStart"/>
       <w:r>
         <w:rPr>
           <w:rFonts w:eastAsiaTheme="minorEastAsia"/>
@@ -1123,6 +1212,7 @@
         <w:t>x,y</w:t>
       </w:r>
       <w:proofErr w:type="spellEnd"/>
+      <w:proofErr w:type="gramEnd"/>
       <w:r>
         <w:rPr>
           <w:rFonts w:eastAsiaTheme="minorEastAsia"/>
@@ -1167,13 +1257,7 @@
                 <w:rPr>
                   <w:rFonts w:ascii="Cambria Math" w:hAnsi="Cambria Math"/>
                 </w:rPr>
-                <m:t>g</m:t>
-              </m:r>
-              <m:r>
-                <w:rPr>
-                  <w:rFonts w:ascii="Cambria Math" w:hAnsi="Cambria Math"/>
-                </w:rPr>
-                <m:t>|k+1</m:t>
+                <m:t>g|k+1</m:t>
               </m:r>
             </m:sub>
           </m:sSub>
@@ -1205,13 +1289,7 @@
                 <w:rPr>
                   <w:rFonts w:ascii="Cambria Math" w:hAnsi="Cambria Math"/>
                 </w:rPr>
-                <m:t>g</m:t>
-              </m:r>
-              <m:r>
-                <w:rPr>
-                  <w:rFonts w:ascii="Cambria Math" w:hAnsi="Cambria Math"/>
-                </w:rPr>
-                <m:t>|k</m:t>
+                <m:t>g|k</m:t>
               </m:r>
             </m:sub>
           </m:sSub>
@@ -1284,13 +1362,7 @@
                 <w:rPr>
                   <w:rFonts w:ascii="Cambria Math" w:hAnsi="Cambria Math"/>
                 </w:rPr>
-                <m:t>g</m:t>
-              </m:r>
-              <m:r>
-                <w:rPr>
-                  <w:rFonts w:ascii="Cambria Math" w:hAnsi="Cambria Math"/>
-                </w:rPr>
-                <m:t>|k</m:t>
+                <m:t>g|k</m:t>
               </m:r>
             </m:sub>
           </m:sSub>
@@ -1333,13 +1405,7 @@
                 <w:rPr>
                   <w:rFonts w:ascii="Cambria Math" w:hAnsi="Cambria Math"/>
                 </w:rPr>
-                <m:t>g</m:t>
-              </m:r>
-              <m:r>
-                <w:rPr>
-                  <w:rFonts w:ascii="Cambria Math" w:hAnsi="Cambria Math"/>
-                </w:rPr>
-                <m:t>|k+1</m:t>
+                <m:t>g|k+1</m:t>
               </m:r>
             </m:sub>
           </m:sSub>
@@ -1371,13 +1437,7 @@
                 <w:rPr>
                   <w:rFonts w:ascii="Cambria Math" w:hAnsi="Cambria Math"/>
                 </w:rPr>
-                <m:t>g</m:t>
-              </m:r>
-              <m:r>
-                <w:rPr>
-                  <w:rFonts w:ascii="Cambria Math" w:hAnsi="Cambria Math"/>
-                </w:rPr>
-                <m:t>|k</m:t>
+                <m:t>g|k</m:t>
               </m:r>
             </m:sub>
           </m:sSub>
@@ -1450,13 +1510,7 @@
                 <w:rPr>
                   <w:rFonts w:ascii="Cambria Math" w:hAnsi="Cambria Math"/>
                 </w:rPr>
-                <m:t>g</m:t>
-              </m:r>
-              <m:r>
-                <w:rPr>
-                  <w:rFonts w:ascii="Cambria Math" w:hAnsi="Cambria Math"/>
-                </w:rPr>
-                <m:t>|k</m:t>
+                <m:t>g|k</m:t>
               </m:r>
             </m:sub>
           </m:sSub>
@@ -1507,13 +1561,7 @@
                 <w:rPr>
                   <w:rFonts w:ascii="Cambria Math" w:hAnsi="Cambria Math"/>
                 </w:rPr>
-                <m:t>g</m:t>
-              </m:r>
-              <m:r>
-                <w:rPr>
-                  <w:rFonts w:ascii="Cambria Math" w:hAnsi="Cambria Math"/>
-                </w:rPr>
-                <m:t>|k+1</m:t>
+                <m:t>g|k+1</m:t>
               </m:r>
             </m:sub>
           </m:sSub>
@@ -1545,13 +1593,7 @@
                 <w:rPr>
                   <w:rFonts w:ascii="Cambria Math" w:hAnsi="Cambria Math"/>
                 </w:rPr>
-                <m:t>g</m:t>
-              </m:r>
-              <m:r>
-                <w:rPr>
-                  <w:rFonts w:ascii="Cambria Math" w:hAnsi="Cambria Math"/>
-                </w:rPr>
-                <m:t>|k</m:t>
+                <m:t>g|k</m:t>
               </m:r>
             </m:sub>
           </m:sSub>
@@ -1634,25 +1676,7 @@
             <w:rPr>
               <w:rFonts w:ascii="Cambria Math" w:hAnsi="Cambria Math"/>
             </w:rPr>
-            <m:t>=</m:t>
-          </m:r>
-          <m:r>
-            <w:rPr>
-              <w:rFonts w:ascii="Cambria Math" w:hAnsi="Cambria Math"/>
-            </w:rPr>
-            <m:t>2</m:t>
-          </m:r>
-          <m:r>
-            <w:rPr>
-              <w:rFonts w:ascii="Cambria Math" w:hAnsi="Cambria Math"/>
-            </w:rPr>
-            <m:t>m</m:t>
-          </m:r>
-          <m:r>
-            <w:rPr>
-              <w:rFonts w:ascii="Cambria Math" w:hAnsi="Cambria Math"/>
-            </w:rPr>
-            <m:t>+</m:t>
+            <m:t>=2m+</m:t>
           </m:r>
           <m:d>
             <m:dPr>
@@ -1668,19 +1692,7 @@
                 <w:rPr>
                   <w:rFonts w:ascii="Cambria Math" w:hAnsi="Cambria Math"/>
                 </w:rPr>
-                <m:t>0.</m:t>
-              </m:r>
-              <m:r>
-                <w:rPr>
-                  <w:rFonts w:ascii="Cambria Math" w:hAnsi="Cambria Math"/>
-                </w:rPr>
-                <m:t>7</m:t>
-              </m:r>
-              <m:r>
-                <w:rPr>
-                  <w:rFonts w:ascii="Cambria Math" w:hAnsi="Cambria Math"/>
-                </w:rPr>
-                <m:t>mps</m:t>
+                <m:t>0.7mps</m:t>
               </m:r>
             </m:e>
           </m:d>
@@ -1707,13 +1719,7 @@
                 <w:rPr>
                   <w:rFonts w:ascii="Cambria Math" w:hAnsi="Cambria Math"/>
                 </w:rPr>
-                <m:t>45</m:t>
-              </m:r>
-              <m:r>
-                <w:rPr>
-                  <w:rFonts w:ascii="Cambria Math" w:hAnsi="Cambria Math"/>
-                </w:rPr>
-                <m:t xml:space="preserve"> deg</m:t>
+                <m:t>45 deg</m:t>
               </m:r>
             </m:e>
           </m:d>
@@ -1731,13 +1737,7 @@
                 <w:rPr>
                   <w:rFonts w:ascii="Cambria Math" w:hAnsi="Cambria Math"/>
                 </w:rPr>
-                <m:t>0.5</m:t>
-              </m:r>
-              <m:r>
-                <w:rPr>
-                  <w:rFonts w:ascii="Cambria Math" w:hAnsi="Cambria Math"/>
-                </w:rPr>
-                <m:t>s</m:t>
+                <m:t>0.5s</m:t>
               </m:r>
             </m:e>
           </m:d>
@@ -1745,19 +1745,7 @@
             <w:rPr>
               <w:rFonts w:ascii="Cambria Math" w:hAnsi="Cambria Math"/>
             </w:rPr>
-            <m:t>=</m:t>
-          </m:r>
-          <m:r>
-            <w:rPr>
-              <w:rFonts w:ascii="Cambria Math" w:hAnsi="Cambria Math"/>
-            </w:rPr>
-            <m:t>2.2475</m:t>
-          </m:r>
-          <m:r>
-            <w:rPr>
-              <w:rFonts w:ascii="Cambria Math" w:hAnsi="Cambria Math"/>
-            </w:rPr>
-            <m:t>m</m:t>
+            <m:t>=2.2475m</m:t>
           </m:r>
         </m:oMath>
       </m:oMathPara>
@@ -1800,25 +1788,7 @@
             <w:rPr>
               <w:rFonts w:ascii="Cambria Math" w:hAnsi="Cambria Math"/>
             </w:rPr>
-            <m:t>=</m:t>
-          </m:r>
-          <m:r>
-            <w:rPr>
-              <w:rFonts w:ascii="Cambria Math" w:hAnsi="Cambria Math"/>
-            </w:rPr>
-            <m:t>3</m:t>
-          </m:r>
-          <m:r>
-            <w:rPr>
-              <w:rFonts w:ascii="Cambria Math" w:hAnsi="Cambria Math"/>
-            </w:rPr>
-            <m:t>m</m:t>
-          </m:r>
-          <m:r>
-            <w:rPr>
-              <w:rFonts w:ascii="Cambria Math" w:hAnsi="Cambria Math"/>
-            </w:rPr>
-            <m:t>+</m:t>
+            <m:t>=3m+</m:t>
           </m:r>
           <m:d>
             <m:dPr>
@@ -1834,13 +1804,7 @@
                 <w:rPr>
                   <w:rFonts w:ascii="Cambria Math" w:hAnsi="Cambria Math"/>
                 </w:rPr>
-                <m:t>0.7</m:t>
-              </m:r>
-              <m:r>
-                <w:rPr>
-                  <w:rFonts w:ascii="Cambria Math" w:hAnsi="Cambria Math"/>
-                </w:rPr>
-                <m:t>mps</m:t>
+                <m:t>0.7mps</m:t>
               </m:r>
             </m:e>
           </m:d>
@@ -1867,13 +1831,7 @@
                 <w:rPr>
                   <w:rFonts w:ascii="Cambria Math" w:hAnsi="Cambria Math"/>
                 </w:rPr>
-                <m:t>45</m:t>
-              </m:r>
-              <m:r>
-                <w:rPr>
-                  <w:rFonts w:ascii="Cambria Math" w:hAnsi="Cambria Math"/>
-                </w:rPr>
-                <m:t xml:space="preserve"> deg</m:t>
+                <m:t>45 deg</m:t>
               </m:r>
             </m:e>
           </m:d>
@@ -1891,13 +1849,7 @@
                 <w:rPr>
                   <w:rFonts w:ascii="Cambria Math" w:hAnsi="Cambria Math"/>
                 </w:rPr>
-                <m:t>0.5</m:t>
-              </m:r>
-              <m:r>
-                <w:rPr>
-                  <w:rFonts w:ascii="Cambria Math" w:hAnsi="Cambria Math"/>
-                </w:rPr>
-                <m:t>s</m:t>
+                <m:t>0.5s</m:t>
               </m:r>
             </m:e>
           </m:d>
@@ -1905,13 +1857,7 @@
             <w:rPr>
               <w:rFonts w:ascii="Cambria Math" w:eastAsiaTheme="minorEastAsia" w:hAnsi="Cambria Math"/>
             </w:rPr>
-            <m:t>=3.2475</m:t>
-          </m:r>
-          <m:r>
-            <w:rPr>
-              <w:rFonts w:ascii="Cambria Math" w:eastAsiaTheme="minorEastAsia" w:hAnsi="Cambria Math"/>
-            </w:rPr>
-            <m:t>m</m:t>
+            <m:t>=3.2475m</m:t>
           </m:r>
         </m:oMath>
       </m:oMathPara>
@@ -1949,19 +1895,7 @@
             <w:rPr>
               <w:rFonts w:ascii="Cambria Math" w:hAnsi="Cambria Math"/>
             </w:rPr>
-            <m:t>=</m:t>
-          </m:r>
-          <m:r>
-            <w:rPr>
-              <w:rFonts w:ascii="Cambria Math" w:hAnsi="Cambria Math"/>
-            </w:rPr>
-            <m:t>45 deg</m:t>
-          </m:r>
-          <m:r>
-            <w:rPr>
-              <w:rFonts w:ascii="Cambria Math" w:hAnsi="Cambria Math"/>
-            </w:rPr>
-            <m:t>+</m:t>
+            <m:t>=45 deg+</m:t>
           </m:r>
           <m:d>
             <m:dPr>
@@ -2036,13 +1970,33 @@
     </w:p>
     <w:p>
       <w:r>
-        <w:t>Then, using the new values for k+1, we solve for</w:t>
+        <w:t xml:space="preserve">Then, using the new values for </w:t>
+      </w:r>
+      <w:r>
+        <w:rPr>
+          <w:i/>
+          <w:iCs/>
+        </w:rPr>
+        <w:t>k+1</w:t>
+      </w:r>
+      <w:r>
+        <w:t>, we solve for</w:t>
       </w:r>
       <w:r>
         <w:t xml:space="preserve"> iteration</w:t>
       </w:r>
       <w:r>
-        <w:t xml:space="preserve"> k+2:</w:t>
+        <w:t xml:space="preserve"> </w:t>
+      </w:r>
+      <w:r>
+        <w:rPr>
+          <w:i/>
+          <w:iCs/>
+        </w:rPr>
+        <w:t>k+2</w:t>
+      </w:r>
+      <w:r>
+        <w:t>:</w:t>
       </w:r>
     </w:p>
     <w:p>
@@ -2070,13 +2024,7 @@
                 <w:rPr>
                   <w:rFonts w:ascii="Cambria Math" w:hAnsi="Cambria Math"/>
                 </w:rPr>
-                <m:t>g|k+</m:t>
-              </m:r>
-              <m:r>
-                <w:rPr>
-                  <w:rFonts w:ascii="Cambria Math" w:hAnsi="Cambria Math"/>
-                </w:rPr>
-                <m:t>2</m:t>
+                <m:t>g|k+2</m:t>
               </m:r>
             </m:sub>
           </m:sSub>
@@ -2108,13 +2056,7 @@
                 <w:rPr>
                   <w:rFonts w:ascii="Cambria Math" w:hAnsi="Cambria Math"/>
                 </w:rPr>
-                <m:t>g|k</m:t>
-              </m:r>
-              <m:r>
-                <w:rPr>
-                  <w:rFonts w:ascii="Cambria Math" w:hAnsi="Cambria Math"/>
-                </w:rPr>
-                <m:t>+1</m:t>
+                <m:t>g|k+1</m:t>
               </m:r>
             </m:sub>
           </m:sSub>
@@ -2187,13 +2129,7 @@
                 <w:rPr>
                   <w:rFonts w:ascii="Cambria Math" w:hAnsi="Cambria Math"/>
                 </w:rPr>
-                <m:t>g</m:t>
-              </m:r>
-              <m:r>
-                <w:rPr>
-                  <w:rFonts w:ascii="Cambria Math" w:hAnsi="Cambria Math"/>
-                </w:rPr>
-                <m:t>|k+1</m:t>
+                <m:t>g|k+1</m:t>
               </m:r>
             </m:sub>
           </m:sSub>
@@ -2236,13 +2172,7 @@
                 <w:rPr>
                   <w:rFonts w:ascii="Cambria Math" w:hAnsi="Cambria Math"/>
                 </w:rPr>
-                <m:t>g|k+</m:t>
-              </m:r>
-              <m:r>
-                <w:rPr>
-                  <w:rFonts w:ascii="Cambria Math" w:hAnsi="Cambria Math"/>
-                </w:rPr>
-                <m:t>2</m:t>
+                <m:t>g|k+2</m:t>
               </m:r>
             </m:sub>
           </m:sSub>
@@ -2274,13 +2204,7 @@
                 <w:rPr>
                   <w:rFonts w:ascii="Cambria Math" w:hAnsi="Cambria Math"/>
                 </w:rPr>
-                <m:t>g|k</m:t>
-              </m:r>
-              <m:r>
-                <w:rPr>
-                  <w:rFonts w:ascii="Cambria Math" w:hAnsi="Cambria Math"/>
-                </w:rPr>
-                <m:t>+1</m:t>
+                <m:t>g|k+1</m:t>
               </m:r>
             </m:sub>
           </m:sSub>
@@ -2353,13 +2277,7 @@
                 <w:rPr>
                   <w:rFonts w:ascii="Cambria Math" w:hAnsi="Cambria Math"/>
                 </w:rPr>
-                <m:t>g</m:t>
-              </m:r>
-              <m:r>
-                <w:rPr>
-                  <w:rFonts w:ascii="Cambria Math" w:hAnsi="Cambria Math"/>
-                </w:rPr>
-                <m:t>|k+1</m:t>
+                <m:t>g|k+1</m:t>
               </m:r>
             </m:sub>
           </m:sSub>
@@ -2402,13 +2320,7 @@
                 <w:rPr>
                   <w:rFonts w:ascii="Cambria Math" w:hAnsi="Cambria Math"/>
                 </w:rPr>
-                <m:t>g|k+</m:t>
-              </m:r>
-              <m:r>
-                <w:rPr>
-                  <w:rFonts w:ascii="Cambria Math" w:hAnsi="Cambria Math"/>
-                </w:rPr>
-                <m:t>2</m:t>
+                <m:t>g|k+2</m:t>
               </m:r>
             </m:sub>
           </m:sSub>
@@ -2440,13 +2352,7 @@
                 <w:rPr>
                   <w:rFonts w:ascii="Cambria Math" w:hAnsi="Cambria Math"/>
                 </w:rPr>
-                <m:t>g|k</m:t>
-              </m:r>
-              <m:r>
-                <w:rPr>
-                  <w:rFonts w:ascii="Cambria Math" w:hAnsi="Cambria Math"/>
-                </w:rPr>
-                <m:t>+1</m:t>
+                <m:t>g|k+1</m:t>
               </m:r>
             </m:sub>
           </m:sSub>
@@ -2516,13 +2422,7 @@
                 <w:rPr>
                   <w:rFonts w:ascii="Cambria Math" w:hAnsi="Cambria Math"/>
                 </w:rPr>
-                <m:t>g|k+</m:t>
-              </m:r>
-              <m:r>
-                <w:rPr>
-                  <w:rFonts w:ascii="Cambria Math" w:hAnsi="Cambria Math"/>
-                </w:rPr>
-                <m:t>2</m:t>
+                <m:t>g|k+2</m:t>
               </m:r>
             </m:sub>
           </m:sSub>
@@ -2530,19 +2430,7 @@
             <w:rPr>
               <w:rFonts w:ascii="Cambria Math" w:hAnsi="Cambria Math"/>
             </w:rPr>
-            <m:t>=2</m:t>
-          </m:r>
-          <m:r>
-            <w:rPr>
-              <w:rFonts w:ascii="Cambria Math" w:hAnsi="Cambria Math"/>
-            </w:rPr>
-            <m:t>.2475</m:t>
-          </m:r>
-          <m:r>
-            <w:rPr>
-              <w:rFonts w:ascii="Cambria Math" w:hAnsi="Cambria Math"/>
-            </w:rPr>
-            <m:t>m+</m:t>
+            <m:t>=2.2475m+</m:t>
           </m:r>
           <m:d>
             <m:dPr>
@@ -2585,13 +2473,7 @@
                 <w:rPr>
                   <w:rFonts w:ascii="Cambria Math" w:hAnsi="Cambria Math"/>
                 </w:rPr>
-                <m:t>5</m:t>
-              </m:r>
-              <m:r>
-                <w:rPr>
-                  <w:rFonts w:ascii="Cambria Math" w:hAnsi="Cambria Math"/>
-                </w:rPr>
-                <m:t>5 deg</m:t>
+                <m:t>55 deg</m:t>
               </m:r>
             </m:e>
           </m:d>
@@ -2617,19 +2499,7 @@
             <w:rPr>
               <w:rFonts w:ascii="Cambria Math" w:hAnsi="Cambria Math"/>
             </w:rPr>
-            <m:t>=2.</m:t>
-          </m:r>
-          <m:r>
-            <w:rPr>
-              <w:rFonts w:ascii="Cambria Math" w:hAnsi="Cambria Math"/>
-            </w:rPr>
-            <m:t>4483</m:t>
-          </m:r>
-          <m:r>
-            <w:rPr>
-              <w:rFonts w:ascii="Cambria Math" w:hAnsi="Cambria Math"/>
-            </w:rPr>
-            <m:t>m</m:t>
+            <m:t>=2.4483m</m:t>
           </m:r>
         </m:oMath>
       </m:oMathPara>
@@ -2664,13 +2534,7 @@
                 <w:rPr>
                   <w:rFonts w:ascii="Cambria Math" w:hAnsi="Cambria Math"/>
                 </w:rPr>
-                <m:t>g|k+</m:t>
-              </m:r>
-              <m:r>
-                <w:rPr>
-                  <w:rFonts w:ascii="Cambria Math" w:hAnsi="Cambria Math"/>
-                </w:rPr>
-                <m:t>2</m:t>
+                <m:t>g|k+2</m:t>
               </m:r>
             </m:sub>
           </m:sSub>
@@ -2678,19 +2542,7 @@
             <w:rPr>
               <w:rFonts w:ascii="Cambria Math" w:hAnsi="Cambria Math"/>
             </w:rPr>
-            <m:t>=3</m:t>
-          </m:r>
-          <m:r>
-            <w:rPr>
-              <w:rFonts w:ascii="Cambria Math" w:hAnsi="Cambria Math"/>
-            </w:rPr>
-            <m:t>.2575</m:t>
-          </m:r>
-          <m:r>
-            <w:rPr>
-              <w:rFonts w:ascii="Cambria Math" w:hAnsi="Cambria Math"/>
-            </w:rPr>
-            <m:t>m+</m:t>
+            <m:t>=3.2575m+</m:t>
           </m:r>
           <m:d>
             <m:dPr>
@@ -2733,13 +2585,7 @@
                 <w:rPr>
                   <w:rFonts w:ascii="Cambria Math" w:hAnsi="Cambria Math"/>
                 </w:rPr>
-                <m:t>5</m:t>
-              </m:r>
-              <m:r>
-                <w:rPr>
-                  <w:rFonts w:ascii="Cambria Math" w:hAnsi="Cambria Math"/>
-                </w:rPr>
-                <m:t>5 deg</m:t>
+                <m:t>55 deg</m:t>
               </m:r>
             </m:e>
           </m:d>
@@ -2765,19 +2611,7 @@
             <w:rPr>
               <w:rFonts w:ascii="Cambria Math" w:eastAsiaTheme="minorEastAsia" w:hAnsi="Cambria Math"/>
             </w:rPr>
-            <m:t>=3.</m:t>
-          </m:r>
-          <m:r>
-            <w:rPr>
-              <w:rFonts w:ascii="Cambria Math" w:eastAsiaTheme="minorEastAsia" w:hAnsi="Cambria Math"/>
-            </w:rPr>
-            <m:t>5342</m:t>
-          </m:r>
-          <m:r>
-            <w:rPr>
-              <w:rFonts w:ascii="Cambria Math" w:eastAsiaTheme="minorEastAsia" w:hAnsi="Cambria Math"/>
-            </w:rPr>
-            <m:t>m</m:t>
+            <m:t>=3.5342m</m:t>
           </m:r>
         </m:oMath>
       </m:oMathPara>
@@ -2812,13 +2646,7 @@
                 <w:rPr>
                   <w:rFonts w:ascii="Cambria Math" w:hAnsi="Cambria Math"/>
                 </w:rPr>
-                <m:t>g|k+</m:t>
-              </m:r>
-              <m:r>
-                <w:rPr>
-                  <w:rFonts w:ascii="Cambria Math" w:hAnsi="Cambria Math"/>
-                </w:rPr>
-                <m:t>2</m:t>
+                <m:t>g|k+2</m:t>
               </m:r>
             </m:sub>
           </m:sSub>
@@ -2826,19 +2654,7 @@
             <w:rPr>
               <w:rFonts w:ascii="Cambria Math" w:hAnsi="Cambria Math"/>
             </w:rPr>
-            <m:t>=</m:t>
-          </m:r>
-          <m:r>
-            <w:rPr>
-              <w:rFonts w:ascii="Cambria Math" w:hAnsi="Cambria Math"/>
-            </w:rPr>
-            <m:t>5</m:t>
-          </m:r>
-          <m:r>
-            <w:rPr>
-              <w:rFonts w:ascii="Cambria Math" w:hAnsi="Cambria Math"/>
-            </w:rPr>
-            <m:t>5 deg+</m:t>
+            <m:t>=55 deg+</m:t>
           </m:r>
           <m:d>
             <m:dPr>
@@ -2949,19 +2765,7 @@
             <w:rPr>
               <w:rFonts w:ascii="Cambria Math" w:hAnsi="Cambria Math"/>
             </w:rPr>
-            <m:t>[</m:t>
-          </m:r>
-          <m:r>
-            <w:rPr>
-              <w:rFonts w:ascii="Cambria Math" w:hAnsi="Cambria Math"/>
-            </w:rPr>
-            <m:t>2.4483 m, 3.5342 m, 65 deg</m:t>
-          </m:r>
-          <m:r>
-            <w:rPr>
-              <w:rFonts w:ascii="Cambria Math" w:hAnsi="Cambria Math"/>
-            </w:rPr>
-            <m:t>]</m:t>
+            <m:t>[2.4483 m, 3.5342 m, 65 deg]</m:t>
           </m:r>
         </m:oMath>
       </m:oMathPara>
@@ -2981,6 +2785,9 @@
     </w:p>
     <w:p>
       <w:r>
+        <w:rPr>
+          <w:noProof/>
+        </w:rPr>
         <w:drawing>
           <wp:inline distT="0" distB="0" distL="0" distR="0" wp14:anchorId="0690865C" wp14:editId="717F3430">
             <wp:extent cx="4953255" cy="3899100"/>
@@ -3018,7 +2825,23 @@
         </w:drawing>
       </w:r>
     </w:p>
-    <w:p/>
+    <w:p>
+      <w:pPr>
+        <w:pStyle w:val="Heading1"/>
+      </w:pPr>
+      <w:r>
+        <w:t xml:space="preserve">Dead Reckoning as a </w:t>
+      </w:r>
+      <w:r>
+        <w:t>Non-</w:t>
+      </w:r>
+      <w:r>
+        <w:t xml:space="preserve">Linear </w:t>
+      </w:r>
+      <w:r>
+        <w:t>System of Equations</w:t>
+      </w:r>
+    </w:p>
     <w:p>
       <w:pPr>
         <w:rPr>
@@ -3029,13 +2852,56 @@
         <w:rPr>
           <w:rFonts w:eastAsiaTheme="minorEastAsia"/>
         </w:rPr>
-        <w:t xml:space="preserve">Formally, we can describe the robot’s pose as the state of its system. We will use the variable, x, to represent the system’s state. </w:t>
+        <w:t>Formally, we can describe the robot’s pose as the state of its system. We will use the variable, x, to represent the system’s state</w:t>
       </w:r>
       <w:r>
         <w:rPr>
           <w:rFonts w:eastAsiaTheme="minorEastAsia"/>
         </w:rPr>
-        <w:t>We can describe this entire behavior as a non-linear system of equations</w:t>
+        <w:t xml:space="preserve"> (the vector used to describe the robot’s pose)</w:t>
+      </w:r>
+      <w:r>
+        <w:rPr>
+          <w:rFonts w:eastAsiaTheme="minorEastAsia"/>
+        </w:rPr>
+        <w:t xml:space="preserve">. </w:t>
+      </w:r>
+    </w:p>
+    <w:p>
+      <w:pPr>
+        <w:rPr>
+          <w:rFonts w:eastAsiaTheme="minorEastAsia"/>
+        </w:rPr>
+      </w:pPr>
+      <w:r>
+        <w:rPr>
+          <w:rFonts w:eastAsiaTheme="minorEastAsia"/>
+        </w:rPr>
+        <w:t>Using the state vector, w</w:t>
+      </w:r>
+      <w:r>
+        <w:rPr>
+          <w:rFonts w:eastAsiaTheme="minorEastAsia"/>
+        </w:rPr>
+        <w:t>e can describe</w:t>
+      </w:r>
+      <w:r>
+        <w:rPr>
+          <w:rFonts w:eastAsiaTheme="minorEastAsia"/>
+        </w:rPr>
+        <w:t xml:space="preserve"> the </w:t>
+      </w:r>
+      <w:r>
+        <w:rPr>
+          <w:rFonts w:eastAsiaTheme="minorEastAsia"/>
+        </w:rPr>
+        <w:t>dead reckoning methodology</w:t>
+      </w:r>
+      <w:r>
+        <w:rPr>
+          <w:rFonts w:eastAsiaTheme="minorEastAsia"/>
+        </w:rPr>
+        <w:t xml:space="preserve"> as a non-linear system of equations</w:t>
       </w:r>
       <w:r>
         <w:rPr>
@@ -3056,7 +2922,31 @@
             <w:rPr>
               <w:rFonts w:ascii="Cambria Math" w:eastAsiaTheme="minorEastAsia" w:hAnsi="Cambria Math"/>
             </w:rPr>
-            <m:t xml:space="preserve">f= </m:t>
+            <m:t>f</m:t>
+          </m:r>
+          <m:r>
+            <w:rPr>
+              <w:rFonts w:ascii="Cambria Math" w:eastAsiaTheme="minorEastAsia" w:hAnsi="Cambria Math"/>
+            </w:rPr>
+            <m:t>(</m:t>
+          </m:r>
+          <m:r>
+            <w:rPr>
+              <w:rFonts w:ascii="Cambria Math" w:eastAsiaTheme="minorEastAsia" w:hAnsi="Cambria Math"/>
+            </w:rPr>
+            <m:t>x</m:t>
+          </m:r>
+          <m:r>
+            <w:rPr>
+              <w:rFonts w:ascii="Cambria Math" w:eastAsiaTheme="minorEastAsia" w:hAnsi="Cambria Math"/>
+            </w:rPr>
+            <m:t>)</m:t>
+          </m:r>
+          <m:r>
+            <w:rPr>
+              <w:rFonts w:ascii="Cambria Math" w:eastAsiaTheme="minorEastAsia" w:hAnsi="Cambria Math"/>
+            </w:rPr>
+            <m:t xml:space="preserve">= </m:t>
           </m:r>
           <m:d>
             <m:dPr>
@@ -3088,13 +2978,290 @@
                   </m:ctrlPr>
                 </m:mPr>
                 <m:mr>
-                  <m:e/>
+                  <m:e>
+                    <m:sSub>
+                      <m:sSubPr>
+                        <m:ctrlPr>
+                          <w:rPr>
+                            <w:rFonts w:ascii="Cambria Math" w:hAnsi="Cambria Math"/>
+                            <w:i/>
+                          </w:rPr>
+                        </m:ctrlPr>
+                      </m:sSubPr>
+                      <m:e>
+                        <m:r>
+                          <w:rPr>
+                            <w:rFonts w:ascii="Cambria Math" w:hAnsi="Cambria Math"/>
+                          </w:rPr>
+                          <m:t>x</m:t>
+                        </m:r>
+                      </m:e>
+                      <m:sub>
+                        <m:r>
+                          <w:rPr>
+                            <w:rFonts w:ascii="Cambria Math" w:hAnsi="Cambria Math"/>
+                          </w:rPr>
+                          <m:t>0</m:t>
+                        </m:r>
+                      </m:sub>
+                    </m:sSub>
+                    <m:r>
+                      <w:rPr>
+                        <w:rFonts w:ascii="Cambria Math" w:hAnsi="Cambria Math"/>
+                      </w:rPr>
+                      <m:t>+</m:t>
+                    </m:r>
+                    <m:sSub>
+                      <m:sSubPr>
+                        <m:ctrlPr>
+                          <w:rPr>
+                            <w:rFonts w:ascii="Cambria Math" w:hAnsi="Cambria Math"/>
+                            <w:i/>
+                          </w:rPr>
+                        </m:ctrlPr>
+                      </m:sSubPr>
+                      <m:e>
+                        <m:r>
+                          <w:rPr>
+                            <w:rFonts w:ascii="Cambria Math" w:hAnsi="Cambria Math"/>
+                          </w:rPr>
+                          <m:t>v</m:t>
+                        </m:r>
+                      </m:e>
+                      <m:sub>
+                        <m:r>
+                          <w:rPr>
+                            <w:rFonts w:ascii="Cambria Math" w:hAnsi="Cambria Math"/>
+                          </w:rPr>
+                          <m:t>xl</m:t>
+                        </m:r>
+                      </m:sub>
+                    </m:sSub>
+                    <m:r>
+                      <m:rPr>
+                        <m:sty m:val="p"/>
+                      </m:rPr>
+                      <w:rPr>
+                        <w:rFonts w:ascii="Cambria Math" w:hAnsi="Cambria Math"/>
+                      </w:rPr>
+                      <m:t>cos</m:t>
+                    </m:r>
+                    <m:r>
+                      <w:rPr>
+                        <w:rFonts w:ascii="Cambria Math" w:hAnsi="Cambria Math"/>
+                      </w:rPr>
+                      <m:t>(</m:t>
+                    </m:r>
+                    <m:sSub>
+                      <m:sSubPr>
+                        <m:ctrlPr>
+                          <w:rPr>
+                            <w:rFonts w:ascii="Cambria Math" w:hAnsi="Cambria Math"/>
+                            <w:i/>
+                          </w:rPr>
+                        </m:ctrlPr>
+                      </m:sSubPr>
+                      <m:e>
+                        <m:r>
+                          <w:rPr>
+                            <w:rFonts w:ascii="Cambria Math" w:hAnsi="Cambria Math"/>
+                          </w:rPr>
+                          <m:t>x</m:t>
+                        </m:r>
+                      </m:e>
+                      <m:sub>
+                        <m:r>
+                          <w:rPr>
+                            <w:rFonts w:ascii="Cambria Math" w:hAnsi="Cambria Math"/>
+                          </w:rPr>
+                          <m:t>2</m:t>
+                        </m:r>
+                      </m:sub>
+                    </m:sSub>
+                    <m:r>
+                      <w:rPr>
+                        <w:rFonts w:ascii="Cambria Math" w:hAnsi="Cambria Math"/>
+                      </w:rPr>
+                      <m:t>)∆t</m:t>
+                    </m:r>
+                  </m:e>
                 </m:mr>
                 <m:mr>
-                  <m:e/>
+                  <m:e>
+                    <m:sSub>
+                      <m:sSubPr>
+                        <m:ctrlPr>
+                          <w:rPr>
+                            <w:rFonts w:ascii="Cambria Math" w:hAnsi="Cambria Math"/>
+                            <w:i/>
+                          </w:rPr>
+                        </m:ctrlPr>
+                      </m:sSubPr>
+                      <m:e>
+                        <m:r>
+                          <w:rPr>
+                            <w:rFonts w:ascii="Cambria Math" w:hAnsi="Cambria Math"/>
+                          </w:rPr>
+                          <m:t>x</m:t>
+                        </m:r>
+                      </m:e>
+                      <m:sub>
+                        <m:r>
+                          <w:rPr>
+                            <w:rFonts w:ascii="Cambria Math" w:hAnsi="Cambria Math"/>
+                          </w:rPr>
+                          <m:t>1</m:t>
+                        </m:r>
+                      </m:sub>
+                    </m:sSub>
+                    <m:r>
+                      <w:rPr>
+                        <w:rFonts w:ascii="Cambria Math" w:hAnsi="Cambria Math"/>
+                      </w:rPr>
+                      <m:t>+</m:t>
+                    </m:r>
+                    <m:sSub>
+                      <m:sSubPr>
+                        <m:ctrlPr>
+                          <w:rPr>
+                            <w:rFonts w:ascii="Cambria Math" w:hAnsi="Cambria Math"/>
+                            <w:i/>
+                          </w:rPr>
+                        </m:ctrlPr>
+                      </m:sSubPr>
+                      <m:e>
+                        <m:r>
+                          <w:rPr>
+                            <w:rFonts w:ascii="Cambria Math" w:hAnsi="Cambria Math"/>
+                          </w:rPr>
+                          <m:t>v</m:t>
+                        </m:r>
+                      </m:e>
+                      <m:sub>
+                        <m:r>
+                          <w:rPr>
+                            <w:rFonts w:ascii="Cambria Math" w:hAnsi="Cambria Math"/>
+                          </w:rPr>
+                          <m:t>xl</m:t>
+                        </m:r>
+                      </m:sub>
+                    </m:sSub>
+                    <m:r>
+                      <m:rPr>
+                        <m:sty m:val="p"/>
+                      </m:rPr>
+                      <w:rPr>
+                        <w:rFonts w:ascii="Cambria Math" w:hAnsi="Cambria Math"/>
+                      </w:rPr>
+                      <m:t>cos</m:t>
+                    </m:r>
+                    <m:r>
+                      <w:rPr>
+                        <w:rFonts w:ascii="Cambria Math" w:hAnsi="Cambria Math"/>
+                      </w:rPr>
+                      <m:t>(</m:t>
+                    </m:r>
+                    <m:sSub>
+                      <m:sSubPr>
+                        <m:ctrlPr>
+                          <w:rPr>
+                            <w:rFonts w:ascii="Cambria Math" w:hAnsi="Cambria Math"/>
+                            <w:i/>
+                          </w:rPr>
+                        </m:ctrlPr>
+                      </m:sSubPr>
+                      <m:e>
+                        <m:r>
+                          <w:rPr>
+                            <w:rFonts w:ascii="Cambria Math" w:hAnsi="Cambria Math"/>
+                          </w:rPr>
+                          <m:t>x</m:t>
+                        </m:r>
+                      </m:e>
+                      <m:sub>
+                        <m:r>
+                          <w:rPr>
+                            <w:rFonts w:ascii="Cambria Math" w:hAnsi="Cambria Math"/>
+                          </w:rPr>
+                          <m:t>2</m:t>
+                        </m:r>
+                      </m:sub>
+                    </m:sSub>
+                    <m:r>
+                      <w:rPr>
+                        <w:rFonts w:ascii="Cambria Math" w:hAnsi="Cambria Math"/>
+                      </w:rPr>
+                      <m:t>)∆t</m:t>
+                    </m:r>
+                  </m:e>
                 </m:mr>
                 <m:mr>
-                  <m:e/>
+                  <m:e>
+                    <m:sSub>
+                      <m:sSubPr>
+                        <m:ctrlPr>
+                          <w:rPr>
+                            <w:rFonts w:ascii="Cambria Math" w:hAnsi="Cambria Math"/>
+                            <w:i/>
+                          </w:rPr>
+                        </m:ctrlPr>
+                      </m:sSubPr>
+                      <m:e>
+                        <m:r>
+                          <w:rPr>
+                            <w:rFonts w:ascii="Cambria Math" w:hAnsi="Cambria Math"/>
+                          </w:rPr>
+                          <m:t>x</m:t>
+                        </m:r>
+                      </m:e>
+                      <m:sub>
+                        <m:r>
+                          <w:rPr>
+                            <w:rFonts w:ascii="Cambria Math" w:hAnsi="Cambria Math"/>
+                          </w:rPr>
+                          <m:t>2</m:t>
+                        </m:r>
+                      </m:sub>
+                    </m:sSub>
+                    <m:r>
+                      <w:rPr>
+                        <w:rFonts w:ascii="Cambria Math" w:hAnsi="Cambria Math"/>
+                      </w:rPr>
+                      <m:t>+</m:t>
+                    </m:r>
+                    <m:sSub>
+                      <m:sSubPr>
+                        <m:ctrlPr>
+                          <w:rPr>
+                            <w:rFonts w:ascii="Cambria Math" w:hAnsi="Cambria Math"/>
+                            <w:i/>
+                          </w:rPr>
+                        </m:ctrlPr>
+                      </m:sSubPr>
+                      <m:e>
+                        <m:r>
+                          <w:rPr>
+                            <w:rFonts w:ascii="Cambria Math" w:hAnsi="Cambria Math"/>
+                          </w:rPr>
+                          <m:t>ω</m:t>
+                        </m:r>
+                      </m:e>
+                      <m:sub>
+                        <m:r>
+                          <w:rPr>
+                            <w:rFonts w:ascii="Cambria Math" w:hAnsi="Cambria Math"/>
+                          </w:rPr>
+                          <m:t>g</m:t>
+                        </m:r>
+                      </m:sub>
+                    </m:sSub>
+                    <m:r>
+                      <w:rPr>
+                        <w:rFonts w:ascii="Cambria Math" w:hAnsi="Cambria Math"/>
+                      </w:rPr>
+                      <m:t>∆t</m:t>
+                    </m:r>
+                  </m:e>
                 </m:mr>
               </m:m>
             </m:e>
@@ -3102,13 +3269,89 @@
         </m:oMath>
       </m:oMathPara>
     </w:p>
-    <w:p/>
     <w:p>
       <w:pPr>
         <w:rPr>
           <w:rFonts w:eastAsiaTheme="minorEastAsia"/>
         </w:rPr>
       </w:pPr>
+      <w:r>
+        <w:rPr>
+          <w:rFonts w:eastAsiaTheme="minorEastAsia"/>
+        </w:rPr>
+        <w:t xml:space="preserve">Where </w:t>
+      </w:r>
+      <w:r>
+        <w:rPr>
+          <w:rFonts w:eastAsiaTheme="minorEastAsia"/>
+          <w:i/>
+          <w:iCs/>
+        </w:rPr>
+        <w:t>x</w:t>
+      </w:r>
+      <w:r>
+        <w:rPr>
+          <w:rFonts w:eastAsiaTheme="minorEastAsia"/>
+          <w:i/>
+          <w:iCs/>
+          <w:vertAlign w:val="subscript"/>
+        </w:rPr>
+        <w:t>0</w:t>
+      </w:r>
+      <w:r>
+        <w:rPr>
+          <w:rFonts w:eastAsiaTheme="minorEastAsia"/>
+        </w:rPr>
+        <w:t xml:space="preserve"> indicates the first element of the state vector, </w:t>
+      </w:r>
+      <w:r>
+        <w:rPr>
+          <w:rFonts w:eastAsiaTheme="minorEastAsia"/>
+          <w:i/>
+          <w:iCs/>
+        </w:rPr>
+        <w:t>x</w:t>
+      </w:r>
+      <w:r>
+        <w:rPr>
+          <w:rFonts w:eastAsiaTheme="minorEastAsia"/>
+          <w:i/>
+          <w:iCs/>
+          <w:vertAlign w:val="subscript"/>
+        </w:rPr>
+        <w:t>1</w:t>
+      </w:r>
+      <w:r>
+        <w:rPr>
+          <w:rFonts w:eastAsiaTheme="minorEastAsia"/>
+        </w:rPr>
+        <w:t xml:space="preserve"> is the second, and so on.</w:t>
+      </w:r>
+      <w:r>
+        <w:rPr>
+          <w:rFonts w:eastAsiaTheme="minorEastAsia"/>
+        </w:rPr>
+        <w:t xml:space="preserve"> </w:t>
+      </w:r>
+      <w:r>
+        <w:rPr>
+          <w:rFonts w:eastAsiaTheme="minorEastAsia"/>
+        </w:rPr>
+        <w:t>This system of equations is non-linear due to the x</w:t>
+      </w:r>
+      <w:r>
+        <w:rPr>
+          <w:rFonts w:eastAsiaTheme="minorEastAsia"/>
+          <w:vertAlign w:val="subscript"/>
+        </w:rPr>
+        <w:t>2</w:t>
+      </w:r>
+      <w:r>
+        <w:rPr>
+          <w:rFonts w:eastAsiaTheme="minorEastAsia"/>
+        </w:rPr>
+        <w:t xml:space="preserve"> / theta component that exists as a parameter of the sine and cosine functions. </w:t>
+      </w:r>
     </w:p>
     <w:p/>
     <w:p/>
@@ -4165,7 +4408,6 @@
     <w:next w:val="Normal"/>
     <w:link w:val="Heading2Char"/>
     <w:uiPriority w:val="9"/>
-    <w:semiHidden/>
     <w:unhideWhenUsed/>
     <w:qFormat/>
     <w:rsid w:val="00A744EC"/>
@@ -4261,7 +4503,6 @@
     <w:basedOn w:val="DefaultParagraphFont"/>
     <w:link w:val="Heading2"/>
     <w:uiPriority w:val="9"/>
-    <w:semiHidden/>
     <w:rsid w:val="00A744EC"/>
     <w:rPr>
       <w:rFonts w:asciiTheme="majorHAnsi" w:eastAsiaTheme="majorEastAsia" w:hAnsiTheme="majorHAnsi" w:cstheme="majorBidi"/>

</xml_diff>